<commit_message>
5/15(update background and pixel character)
</commit_message>
<xml_diff>
--- a/劇本/永晝城物語.docx
+++ b/劇本/永晝城物語.docx
@@ -379,7 +379,15 @@
         <w:rPr>
           <w:rFonts w:hint="eastAsia"/>
         </w:rPr>
-        <w:t>一日調查員們聽說了英國出現能夠證明亞瑟王傳奇的遺址，而他們身為考古學領域中的翹楚被聘請去探索這個遺跡的真實性，而這個遺跡確實是亞瑟王時代留下的，但卻是邪神的祭壇，與神話紀載不同的是梅林並不是賢者而是一位格拉基的信徒，他謀劃了一切，從亞瑟王的出身到眾叛親離的終末，為的就只是為格拉基創造一個夢境神國，眾叛親離的亞瑟聽取了梅林的諫言，紅龍的血脈成為夢境的地基，他的王權與迷茫的內心成為了格拉基最佳的養料，而這夢境神國平和的運行直到調查員的出現。</w:t>
+        <w:t>一日調查員們聽說了英國出現能夠證明亞瑟王傳奇的遺址，而他們身為考古學領域中的翹楚被聘請去探索這個遺跡的真實性，而這個遺跡確實是亞瑟王時代留下的，但卻是邪神的祭壇，與神話紀載不同的是梅林並不是賢者而是一位格拉基的信徒，他謀劃了一切，從亞瑟王的出身到眾叛親離的終末，為的就只是為格拉基創造一個夢境神國，眾叛親離的亞瑟聽取了梅林的諫言，紅龍的血脈成為夢境的地基，他的王權與迷茫的內心成為了格</w:t>
+      </w:r>
+      <w:bookmarkStart w:id="0" w:name="_GoBack"/>
+      <w:bookmarkEnd w:id="0"/>
+      <w:r>
+        <w:rPr>
+          <w:rFonts w:hint="eastAsia"/>
+        </w:rPr>
+        <w:t>拉基最佳的養料，而這夢境神國平和的運行直到調查員的出現。</w:t>
       </w:r>
     </w:p>
     <w:p/>
@@ -3221,7 +3229,6 @@
         <w:rPr>
           <w:rFonts w:hint="eastAsia"/>
         </w:rPr>
-        <w:lastRenderedPageBreak/>
         <w:t>在你面前的是一個由石頭砌成的建築，</w:t>
       </w:r>
       <w:r>
@@ -3650,7 +3657,6 @@
         <w:rPr>
           <w:rFonts w:hint="eastAsia"/>
         </w:rPr>
-        <w:lastRenderedPageBreak/>
         <w:t>除了這棟建築看起來相對其他建築高級了許多外，</w:t>
       </w:r>
       <w:r>
@@ -4056,7 +4062,6 @@
         <w:ind w:left="480"/>
       </w:pPr>
       <w:r>
-        <w:lastRenderedPageBreak/>
         <w:t>“</w:t>
       </w:r>
       <w:r>
@@ -4529,14 +4534,7 @@
         <w:rPr>
           <w:rFonts w:hint="eastAsia"/>
         </w:rPr>
-        <w:t>型房間，周圍還有一些門，看</w:t>
-      </w:r>
-      <w:r>
-        <w:rPr>
-          <w:rFonts w:hint="eastAsia"/>
-        </w:rPr>
-        <w:lastRenderedPageBreak/>
-        <w:t>起來能通向其他房間</w:t>
+        <w:t>型房間，周圍還有一些門，看起來能通向其他房間</w:t>
       </w:r>
       <w:r>
         <w:rPr>
@@ -4899,7 +4897,6 @@
         <w:rPr>
           <w:rFonts w:hint="eastAsia"/>
         </w:rPr>
-        <w:lastRenderedPageBreak/>
         <w:t>進入暗門:</w:t>
       </w:r>
     </w:p>
@@ -5264,7 +5261,6 @@
         <w:ind w:left="479" w:firstLine="480"/>
         <w:rPr>
           <w:rStyle w:val="aff5"/>
-          <w:rFonts w:hint="eastAsia"/>
           <w:i/>
           <w:color w:val="5A2781"/>
         </w:rPr>
@@ -5437,14 +5433,7 @@
         <w:rPr>
           <w:rFonts w:hint="eastAsia"/>
         </w:rPr>
-        <w:t>畫面中的你視線像</w:t>
-      </w:r>
-      <w:r>
-        <w:rPr>
-          <w:rFonts w:hint="eastAsia"/>
-        </w:rPr>
-        <w:lastRenderedPageBreak/>
-        <w:t>是坐在一張高處椅子上你前方的兩旁各站著一排騎士，底下有著大量穿著粗布麻衣的人在慶祝歡呼。</w:t>
+        <w:t>畫面中的你視線像是坐在一張高處椅子上你前方的兩旁各站著一排騎士，底下有著大量穿著粗布麻衣的人在慶祝歡呼。</w:t>
       </w:r>
     </w:p>
     <w:p>
@@ -5527,9 +5516,6 @@
       <w:pPr>
         <w:pStyle w:val="aff0"/>
         <w:ind w:left="1920"/>
-        <w:rPr>
-          <w:rFonts w:hint="eastAsia"/>
-        </w:rPr>
       </w:pPr>
       <w:r>
         <w:rPr>
@@ -5834,11 +5820,6 @@
       </w:pPr>
     </w:p>
     <w:p>
-      <w:pPr>
-        <w:rPr>
-          <w:rFonts w:hint="eastAsia"/>
-        </w:rPr>
-      </w:pPr>
       <w:r>
         <w:tab/>
       </w:r>
@@ -5941,7 +5922,6 @@
           <w:i/>
           <w:color w:val="277FB3" w:themeColor="background2" w:themeShade="80"/>
         </w:rPr>
-        <w:lastRenderedPageBreak/>
         <w:t>痛覺淹沒了你的理智，不知道過了多久，你睜開了眼睛伴隨著全身上下由內而外的疼痛，甚至連呼吸都有些困難，受到</w:t>
       </w:r>
       <w:r>
@@ -6229,7 +6209,6 @@
         <w:ind w:left="1920"/>
         <w:rPr>
           <w:rStyle w:val="aff"/>
-          <w:rFonts w:hint="eastAsia"/>
           <w:i/>
           <w:color w:val="B13329"/>
         </w:rPr>
@@ -6330,7 +6309,6 @@
         <w:ind w:left="1440" w:firstLine="480"/>
         <w:rPr>
           <w:rStyle w:val="aff"/>
-          <w:rFonts w:hint="eastAsia"/>
           <w:i/>
         </w:rPr>
       </w:pPr>
@@ -6553,7 +6531,6 @@
         <w:pStyle w:val="aff0"/>
         <w:rPr>
           <w:rStyle w:val="aff"/>
-          <w:rFonts w:hint="eastAsia"/>
           <w:i/>
           <w:color w:val="277FB3" w:themeColor="background2" w:themeShade="80"/>
         </w:rPr>
@@ -6824,7 +6801,6 @@
           <w:i/>
           <w:color w:val="277FB3" w:themeColor="background2" w:themeShade="80"/>
         </w:rPr>
-        <w:lastRenderedPageBreak/>
         <w:tab/>
       </w:r>
       <w:r>
@@ -6976,7 +6952,6 @@
         <w:pStyle w:val="afe"/>
         <w:rPr>
           <w:rStyle w:val="aff"/>
-          <w:rFonts w:hint="eastAsia"/>
           <w:i/>
         </w:rPr>
       </w:pPr>
@@ -7200,7 +7175,6 @@
         <w:ind w:left="960"/>
         <w:rPr>
           <w:rStyle w:val="aff"/>
-          <w:rFonts w:hint="eastAsia"/>
           <w:i/>
           <w:color w:val="277FB3" w:themeColor="background2" w:themeShade="80"/>
         </w:rPr>
@@ -7291,7 +7265,6 @@
         <w:ind w:left="1440"/>
         <w:rPr>
           <w:rStyle w:val="aff"/>
-          <w:rFonts w:hint="eastAsia"/>
           <w:i/>
           <w:color w:val="277FB3" w:themeColor="background2" w:themeShade="80"/>
         </w:rPr>
@@ -7673,7 +7646,6 @@
         <w:pStyle w:val="aff0"/>
         <w:rPr>
           <w:rStyle w:val="aff"/>
-          <w:rFonts w:hint="eastAsia"/>
           <w:i/>
           <w:color w:val="277FB3" w:themeColor="background2" w:themeShade="80"/>
         </w:rPr>
@@ -7845,18 +7817,16 @@
         <w:ind w:left="1440"/>
         <w:rPr>
           <w:rStyle w:val="aff"/>
-          <w:rFonts w:hint="eastAsia"/>
-          <w:i/>
-          <w:color w:val="277FB3" w:themeColor="background2" w:themeShade="80"/>
-        </w:rPr>
-      </w:pPr>
-      <w:r>
-        <w:rPr>
-          <w:rStyle w:val="aff"/>
-          <w:i/>
-          <w:color w:val="277FB3" w:themeColor="background2" w:themeShade="80"/>
-        </w:rPr>
-        <w:lastRenderedPageBreak/>
+          <w:i/>
+          <w:color w:val="277FB3" w:themeColor="background2" w:themeShade="80"/>
+        </w:rPr>
+      </w:pPr>
+      <w:r>
+        <w:rPr>
+          <w:rStyle w:val="aff"/>
+          <w:i/>
+          <w:color w:val="277FB3" w:themeColor="background2" w:themeShade="80"/>
+        </w:rPr>
         <w:t>你輕鬆的把大劍從地理拔了出來</w:t>
       </w:r>
       <w:r>
@@ -8287,558 +8257,558 @@
         <w:pStyle w:val="aff0"/>
       </w:pPr>
       <w:r>
+        <w:tab/>
+      </w:r>
+      <w:r>
+        <w:rPr>
+          <w:rFonts w:hint="eastAsia"/>
+        </w:rPr>
+        <w:t>你</w:t>
+      </w:r>
+      <w:r>
+        <w:rPr>
+          <w:rFonts w:hint="eastAsia"/>
+        </w:rPr>
+        <w:t>在書架上</w:t>
+      </w:r>
+      <w:r>
+        <w:rPr>
+          <w:rFonts w:hint="eastAsia"/>
+        </w:rPr>
+        <w:t>發現了一本名為</w:t>
+      </w:r>
+      <w:r>
+        <w:rPr>
+          <w:rStyle w:val="aff5"/>
+          <w:rFonts w:hint="eastAsia"/>
+        </w:rPr>
+        <w:t>夢境英雄</w:t>
+      </w:r>
+      <w:r>
+        <w:rPr>
+          <w:rFonts w:hint="eastAsia"/>
+        </w:rPr>
+        <w:t>的童話書</w:t>
+      </w:r>
+    </w:p>
+    <w:p>
+      <w:pPr>
+        <w:pStyle w:val="afe"/>
+      </w:pPr>
+      <w:r>
+        <w:rPr>
+          <w:rFonts w:hint="eastAsia"/>
+        </w:rPr>
+        <w:t>困難成功:</w:t>
+      </w:r>
+    </w:p>
+    <w:p>
+      <w:pPr>
+        <w:pStyle w:val="aff0"/>
+        <w:rPr>
+          <w:rStyle w:val="aff5"/>
+        </w:rPr>
+      </w:pPr>
+      <w:r>
+        <w:tab/>
+      </w:r>
+      <w:r>
+        <w:rPr>
+          <w:rFonts w:hint="eastAsia"/>
+        </w:rPr>
+        <w:t>你在大量已落灰的羊皮卷中找到了一張</w:t>
+      </w:r>
+      <w:r>
+        <w:rPr>
+          <w:rStyle w:val="aff5"/>
+          <w:rFonts w:hint="eastAsia"/>
+        </w:rPr>
+        <w:t>殘破的羊皮紙</w:t>
+      </w:r>
+    </w:p>
+    <w:p>
+      <w:pPr>
+        <w:pStyle w:val="aff0"/>
+        <w:rPr>
+          <w:rStyle w:val="aff5"/>
+        </w:rPr>
+      </w:pPr>
+    </w:p>
+    <w:p>
+      <w:pPr>
+        <w:pStyle w:val="aff0"/>
+        <w:rPr>
+          <w:rStyle w:val="aff5"/>
+        </w:rPr>
+      </w:pPr>
+      <w:r>
+        <w:rPr>
+          <w:rStyle w:val="aff5"/>
+          <w:rFonts w:hint="eastAsia"/>
+        </w:rPr>
+        <w:t>夢境英雄:</w:t>
+      </w:r>
+    </w:p>
+    <w:p>
+      <w:pPr>
+        <w:pStyle w:val="aff0"/>
+        <w:ind w:left="480"/>
+        <w:rPr>
+          <w:rStyle w:val="aff5"/>
+          <w:i/>
+          <w:color w:val="277FB3" w:themeColor="background2" w:themeShade="80"/>
+        </w:rPr>
+      </w:pPr>
+      <w:r>
+        <w:rPr>
+          <w:rStyle w:val="aff5"/>
+          <w:i/>
+          <w:color w:val="277FB3" w:themeColor="background2" w:themeShade="80"/>
+        </w:rPr>
+        <w:t>這</w:t>
+      </w:r>
+      <w:r>
+        <w:rPr>
+          <w:rStyle w:val="aff5"/>
+          <w:rFonts w:hint="eastAsia"/>
+          <w:i/>
+          <w:color w:val="277FB3" w:themeColor="background2" w:themeShade="80"/>
+        </w:rPr>
+        <w:t>本書記載著一個勇者的故事，從前從前有一位勇者肩負者討伐巨龍的職責，</w:t>
+      </w:r>
+      <w:r>
+        <w:rPr>
+          <w:rStyle w:val="aff5"/>
+          <w:rFonts w:hint="eastAsia"/>
+          <w:i/>
+          <w:color w:val="277FB3" w:themeColor="background2" w:themeShade="80"/>
+        </w:rPr>
+        <w:t>他一路上遇見了許多知心的夥伴，但在討伐巨龍時，無法抵擋巨龍的強大，最終只有勇者一人逃了回來，他回來後沉淪在絕望的世界中，直到一位自稱賢者的人來到他的身前對他說</w:t>
+      </w:r>
+      <w:r>
+        <w:rPr>
+          <w:rStyle w:val="aff5"/>
+          <w:i/>
+          <w:color w:val="277FB3" w:themeColor="background2" w:themeShade="80"/>
+        </w:rPr>
+        <w:t>”</w:t>
+      </w:r>
+      <w:r>
+        <w:rPr>
+          <w:rStyle w:val="aff5"/>
+          <w:rFonts w:hint="eastAsia"/>
+          <w:i/>
+          <w:color w:val="277FB3" w:themeColor="background2" w:themeShade="80"/>
+        </w:rPr>
+        <w:t>我能夠讓你回到一個一切都還沒發生的世界，</w:t>
+      </w:r>
+      <w:r>
+        <w:rPr>
+          <w:rStyle w:val="aff5"/>
+          <w:rFonts w:hint="eastAsia"/>
+          <w:i/>
+          <w:color w:val="277FB3" w:themeColor="background2" w:themeShade="80"/>
+        </w:rPr>
+        <w:t>在那裏你會擁有無窮的力量，巨龍對你來說也不足為懼</w:t>
+      </w:r>
+      <w:r>
+        <w:rPr>
+          <w:rStyle w:val="aff5"/>
+          <w:i/>
+          <w:color w:val="277FB3" w:themeColor="background2" w:themeShade="80"/>
+        </w:rPr>
+        <w:t>”</w:t>
+      </w:r>
+      <w:r>
+        <w:rPr>
+          <w:rStyle w:val="aff5"/>
+          <w:rFonts w:hint="eastAsia"/>
+          <w:i/>
+          <w:color w:val="277FB3" w:themeColor="background2" w:themeShade="80"/>
+        </w:rPr>
+        <w:t>，勇者像是抓住最後一根稻草般迅速的同意了這個提議</w:t>
+      </w:r>
+      <w:r>
+        <w:rPr>
+          <w:rStyle w:val="aff5"/>
+          <w:i/>
+          <w:color w:val="277FB3" w:themeColor="background2" w:themeShade="80"/>
+        </w:rPr>
+        <w:t>”</w:t>
+      </w:r>
+      <w:r>
+        <w:rPr>
+          <w:rStyle w:val="aff5"/>
+          <w:rFonts w:hint="eastAsia"/>
+          <w:i/>
+          <w:color w:val="277FB3" w:themeColor="background2" w:themeShade="80"/>
+        </w:rPr>
+        <w:t>，在那個世界哩，勇者一瞬間輾死了巨龍，而後和夥伴們度過快樂平凡的日子，在童話書的最後一頁，帶著一抹微笑的賢者化身巨龍朝著遠方飛去。</w:t>
+      </w:r>
+      <w:r>
+        <w:rPr>
+          <w:rStyle w:val="aff5"/>
+          <w:rFonts w:hint="eastAsia"/>
+          <w:i/>
+          <w:color w:val="277FB3" w:themeColor="background2" w:themeShade="80"/>
+        </w:rPr>
+        <w:t xml:space="preserve"> </w:t>
+      </w:r>
+    </w:p>
+    <w:p>
+      <w:pPr>
+        <w:pStyle w:val="aff0"/>
+        <w:rPr>
+          <w:rStyle w:val="aff5"/>
+        </w:rPr>
+      </w:pPr>
+    </w:p>
+    <w:p>
+      <w:pPr>
+        <w:pStyle w:val="aff0"/>
+        <w:rPr>
+          <w:rStyle w:val="aff5"/>
+        </w:rPr>
+      </w:pPr>
+      <w:r>
+        <w:rPr>
+          <w:rStyle w:val="aff5"/>
+          <w:rFonts w:hint="eastAsia"/>
+        </w:rPr>
+        <w:t>殘破的羊皮紙</w:t>
+      </w:r>
+      <w:r>
+        <w:rPr>
+          <w:rStyle w:val="aff5"/>
+          <w:rFonts w:hint="eastAsia"/>
+        </w:rPr>
+        <w:t>:</w:t>
+      </w:r>
+    </w:p>
+    <w:p>
+      <w:pPr>
+        <w:pStyle w:val="aff0"/>
+        <w:ind w:left="480"/>
+        <w:rPr>
+          <w:rStyle w:val="aff5"/>
+          <w:i/>
+          <w:color w:val="277FB3" w:themeColor="background2" w:themeShade="80"/>
+        </w:rPr>
+      </w:pPr>
+      <w:r>
+        <w:rPr>
+          <w:rStyle w:val="aff5"/>
+          <w:i/>
+          <w:color w:val="277FB3" w:themeColor="background2" w:themeShade="80"/>
+        </w:rPr>
+        <w:t>羊皮紙上面畫著一些鬼畫符般的圖示</w:t>
+      </w:r>
+      <w:r>
+        <w:rPr>
+          <w:rStyle w:val="aff5"/>
+          <w:rFonts w:hint="eastAsia"/>
+          <w:i/>
+          <w:color w:val="277FB3" w:themeColor="background2" w:themeShade="80"/>
+        </w:rPr>
+        <w:t>，寫著</w:t>
+      </w:r>
+      <w:r>
+        <w:rPr>
+          <w:rStyle w:val="aff5"/>
+          <w:i/>
+          <w:color w:val="277FB3" w:themeColor="background2" w:themeShade="80"/>
+        </w:rPr>
+        <w:t>”</w:t>
+      </w:r>
+      <w:r>
+        <w:rPr>
+          <w:rStyle w:val="aff5"/>
+          <w:rFonts w:hint="eastAsia"/>
+          <w:i/>
+          <w:color w:val="277FB3" w:themeColor="background2" w:themeShade="80"/>
+        </w:rPr>
+        <w:t>以強大的軀殼化為基底，強力的渴望為養料，即可</w:t>
+      </w:r>
+      <w:r>
+        <w:rPr>
+          <w:rStyle w:val="aff5"/>
+          <w:rFonts w:hint="eastAsia"/>
+          <w:i/>
+          <w:color w:val="277FB3" w:themeColor="background2" w:themeShade="80"/>
+        </w:rPr>
+        <w:t>構</w:t>
+      </w:r>
+      <w:r>
+        <w:rPr>
+          <w:rStyle w:val="aff5"/>
+          <w:i/>
+          <w:color w:val="277FB3" w:themeColor="background2" w:themeShade="80"/>
+        </w:rPr>
+        <w:t>…</w:t>
+      </w:r>
+      <w:r>
+        <w:rPr>
+          <w:rStyle w:val="aff5"/>
+          <w:rFonts w:hint="eastAsia"/>
+          <w:i/>
+          <w:color w:val="277FB3" w:themeColor="background2" w:themeShade="80"/>
+        </w:rPr>
+        <w:t>基</w:t>
+      </w:r>
+      <w:r>
+        <w:rPr>
+          <w:rStyle w:val="aff5"/>
+          <w:i/>
+          <w:color w:val="277FB3" w:themeColor="background2" w:themeShade="80"/>
+        </w:rPr>
+        <w:t>…</w:t>
+      </w:r>
+      <w:r>
+        <w:rPr>
+          <w:rStyle w:val="aff5"/>
+          <w:rFonts w:hint="eastAsia"/>
+          <w:i/>
+          <w:color w:val="277FB3" w:themeColor="background2" w:themeShade="80"/>
+        </w:rPr>
+        <w:t>國</w:t>
+      </w:r>
+      <w:r>
+        <w:rPr>
+          <w:rStyle w:val="aff5"/>
+          <w:i/>
+          <w:color w:val="277FB3" w:themeColor="background2" w:themeShade="80"/>
+        </w:rPr>
+        <w:t>…</w:t>
+      </w:r>
+      <w:r>
+        <w:rPr>
+          <w:rStyle w:val="aff5"/>
+          <w:rFonts w:hint="eastAsia"/>
+          <w:i/>
+          <w:color w:val="277FB3" w:themeColor="background2" w:themeShade="80"/>
+        </w:rPr>
+        <w:t>能量</w:t>
+      </w:r>
+      <w:r>
+        <w:rPr>
+          <w:rStyle w:val="aff5"/>
+          <w:i/>
+          <w:color w:val="277FB3" w:themeColor="background2" w:themeShade="80"/>
+        </w:rPr>
+        <w:t>…</w:t>
+      </w:r>
+      <w:r>
+        <w:rPr>
+          <w:rStyle w:val="aff5"/>
+          <w:i/>
+          <w:color w:val="277FB3" w:themeColor="background2" w:themeShade="80"/>
+        </w:rPr>
+        <w:t>”</w:t>
+      </w:r>
+      <w:r>
+        <w:rPr>
+          <w:rStyle w:val="aff5"/>
+          <w:rFonts w:hint="eastAsia"/>
+          <w:i/>
+          <w:color w:val="277FB3" w:themeColor="background2" w:themeShade="80"/>
+        </w:rPr>
+        <w:t>後方的部分由於老化和破損只能勉強看清幾個字</w:t>
+      </w:r>
+    </w:p>
+    <w:p>
+      <w:pPr>
+        <w:pStyle w:val="afe"/>
+      </w:pPr>
+      <w:r>
+        <w:rPr>
+          <w:rStyle w:val="aff5"/>
+          <w:i/>
+          <w:color w:val="277FB3" w:themeColor="background2" w:themeShade="80"/>
+        </w:rPr>
+        <w:tab/>
+      </w:r>
+      <w:r>
+        <w:rPr>
+          <w:rStyle w:val="aff5"/>
+          <w:i/>
+          <w:color w:val="5A2781"/>
+        </w:rPr>
+        <w:t>神祕學</w:t>
+      </w:r>
+      <w:r>
+        <w:rPr>
+          <w:rFonts w:hint="eastAsia"/>
+        </w:rPr>
+        <w:t>:</w:t>
+      </w:r>
+    </w:p>
+    <w:p>
+      <w:pPr>
+        <w:pStyle w:val="aff0"/>
+        <w:rPr>
+          <w:rStyle w:val="aff5"/>
+          <w:i/>
+          <w:color w:val="277FB3" w:themeColor="background2" w:themeShade="80"/>
+        </w:rPr>
+      </w:pPr>
+      <w:r>
+        <w:rPr>
+          <w:rStyle w:val="aff5"/>
+          <w:i/>
+          <w:color w:val="5A2781"/>
+        </w:rPr>
+        <w:tab/>
+      </w:r>
+      <w:r>
+        <w:rPr>
+          <w:rStyle w:val="aff5"/>
+          <w:i/>
+          <w:color w:val="5A2781"/>
+        </w:rPr>
+        <w:tab/>
+      </w:r>
+      <w:r>
+        <w:rPr>
+          <w:rStyle w:val="aff5"/>
+          <w:i/>
+          <w:color w:val="277FB3" w:themeColor="background2" w:themeShade="80"/>
+        </w:rPr>
+        <w:t>你</w:t>
+      </w:r>
+      <w:r>
+        <w:rPr>
+          <w:rStyle w:val="aff5"/>
+          <w:rFonts w:hint="eastAsia"/>
+          <w:i/>
+          <w:color w:val="277FB3" w:themeColor="background2" w:themeShade="80"/>
+        </w:rPr>
+        <w:t>在腦海裡翻找你的神祕學知識</w:t>
+      </w:r>
+    </w:p>
+    <w:p>
+      <w:pPr>
+        <w:pStyle w:val="afe"/>
+        <w:rPr>
+          <w:rStyle w:val="aff5"/>
+          <w:i/>
+          <w:color w:val="5A2781"/>
+        </w:rPr>
+      </w:pPr>
+      <w:r>
+        <w:rPr>
+          <w:rStyle w:val="aff5"/>
+          <w:i/>
+          <w:color w:val="277FB3" w:themeColor="background2" w:themeShade="80"/>
+        </w:rPr>
+        <w:tab/>
+      </w:r>
+      <w:r>
+        <w:rPr>
+          <w:rStyle w:val="aff5"/>
+          <w:i/>
+          <w:color w:val="5A2781"/>
+        </w:rPr>
+        <w:t>失敗:</w:t>
+      </w:r>
+    </w:p>
+    <w:p>
+      <w:pPr>
+        <w:pStyle w:val="aff0"/>
+        <w:ind w:left="480"/>
+        <w:rPr>
+          <w:rStyle w:val="aff5"/>
+          <w:i/>
+          <w:color w:val="277FB3" w:themeColor="background2" w:themeShade="80"/>
+        </w:rPr>
+      </w:pPr>
+      <w:r>
+        <w:rPr>
+          <w:rStyle w:val="aff5"/>
+          <w:i/>
+          <w:color w:val="277FB3" w:themeColor="background2" w:themeShade="80"/>
+        </w:rPr>
+        <w:tab/>
+        <w:t>你並沒有在腦海裡找到與這張羊皮紙相關的資訊</w:t>
+      </w:r>
+    </w:p>
+    <w:p>
+      <w:pPr>
+        <w:pStyle w:val="afe"/>
+        <w:rPr>
+          <w:rStyle w:val="aff5"/>
+          <w:i/>
+          <w:color w:val="5A2781"/>
+        </w:rPr>
+      </w:pPr>
+      <w:r>
+        <w:rPr>
+          <w:rStyle w:val="aff5"/>
+          <w:i/>
+          <w:color w:val="277FB3" w:themeColor="background2" w:themeShade="80"/>
+        </w:rPr>
+        <w:tab/>
+      </w:r>
+      <w:r>
+        <w:rPr>
+          <w:rStyle w:val="aff5"/>
+          <w:i/>
+          <w:color w:val="5A2781"/>
+        </w:rPr>
+        <w:t>成功</w:t>
+      </w:r>
+      <w:r>
+        <w:rPr>
+          <w:rStyle w:val="aff5"/>
+          <w:rFonts w:hint="eastAsia"/>
+          <w:i/>
+          <w:color w:val="5A2781"/>
+        </w:rPr>
+        <w:t>:</w:t>
+      </w:r>
+    </w:p>
+    <w:p>
+      <w:pPr>
+        <w:pStyle w:val="aff0"/>
+        <w:rPr>
+          <w:rStyle w:val="aff5"/>
+          <w:i/>
+          <w:color w:val="277FB3" w:themeColor="background2" w:themeShade="80"/>
+        </w:rPr>
+      </w:pPr>
+      <w:r>
+        <w:rPr>
+          <w:rStyle w:val="aff5"/>
+          <w:i/>
+          <w:color w:val="5A2781"/>
+        </w:rPr>
+        <w:tab/>
+      </w:r>
+      <w:r>
+        <w:rPr>
+          <w:rStyle w:val="aff5"/>
+          <w:i/>
+          <w:color w:val="5A2781"/>
+        </w:rPr>
+        <w:tab/>
+      </w:r>
+      <w:r>
+        <w:rPr>
+          <w:rStyle w:val="aff5"/>
+          <w:i/>
+          <w:color w:val="277FB3" w:themeColor="background2" w:themeShade="80"/>
+        </w:rPr>
+        <w:t>你認為這張羊皮紙記載著某種古老的宗教儀式</w:t>
+      </w:r>
+    </w:p>
+    <w:p>
+      <w:pPr>
+        <w:pStyle w:val="2"/>
+      </w:pPr>
+      <w:r>
+        <w:rPr>
+          <w:rFonts w:hint="eastAsia"/>
+        </w:rPr>
         <w:lastRenderedPageBreak/>
-        <w:tab/>
-      </w:r>
-      <w:r>
-        <w:rPr>
-          <w:rFonts w:hint="eastAsia"/>
-        </w:rPr>
-        <w:t>你</w:t>
-      </w:r>
-      <w:r>
-        <w:rPr>
-          <w:rFonts w:hint="eastAsia"/>
-        </w:rPr>
-        <w:t>在書架上</w:t>
-      </w:r>
-      <w:r>
-        <w:rPr>
-          <w:rFonts w:hint="eastAsia"/>
-        </w:rPr>
-        <w:t>發現了一本名為</w:t>
-      </w:r>
-      <w:r>
-        <w:rPr>
-          <w:rStyle w:val="aff5"/>
-          <w:rFonts w:hint="eastAsia"/>
-        </w:rPr>
-        <w:t>夢境英雄</w:t>
-      </w:r>
-      <w:r>
-        <w:rPr>
-          <w:rFonts w:hint="eastAsia"/>
-        </w:rPr>
-        <w:t>的童話書</w:t>
-      </w:r>
-    </w:p>
-    <w:p>
-      <w:pPr>
-        <w:pStyle w:val="afe"/>
-      </w:pPr>
-      <w:r>
-        <w:rPr>
-          <w:rFonts w:hint="eastAsia"/>
-        </w:rPr>
-        <w:t>困難成功:</w:t>
-      </w:r>
-    </w:p>
-    <w:p>
-      <w:pPr>
-        <w:pStyle w:val="aff0"/>
-        <w:rPr>
-          <w:rStyle w:val="aff5"/>
-        </w:rPr>
-      </w:pPr>
-      <w:r>
-        <w:tab/>
-      </w:r>
-      <w:r>
-        <w:rPr>
-          <w:rFonts w:hint="eastAsia"/>
-        </w:rPr>
-        <w:t>你在大量已落灰的羊皮卷中找到了一張</w:t>
-      </w:r>
-      <w:r>
-        <w:rPr>
-          <w:rStyle w:val="aff5"/>
-          <w:rFonts w:hint="eastAsia"/>
-        </w:rPr>
-        <w:t>殘破的羊皮紙</w:t>
-      </w:r>
-    </w:p>
-    <w:p>
-      <w:pPr>
-        <w:pStyle w:val="aff0"/>
-        <w:rPr>
-          <w:rStyle w:val="aff5"/>
-        </w:rPr>
-      </w:pPr>
-    </w:p>
-    <w:p>
-      <w:pPr>
-        <w:pStyle w:val="aff0"/>
-        <w:rPr>
-          <w:rStyle w:val="aff5"/>
-        </w:rPr>
-      </w:pPr>
-      <w:r>
-        <w:rPr>
-          <w:rStyle w:val="aff5"/>
-          <w:rFonts w:hint="eastAsia"/>
-        </w:rPr>
-        <w:t>夢境英雄:</w:t>
-      </w:r>
-    </w:p>
-    <w:p>
-      <w:pPr>
-        <w:pStyle w:val="aff0"/>
-        <w:ind w:left="480"/>
-        <w:rPr>
-          <w:rStyle w:val="aff5"/>
-          <w:i/>
-          <w:color w:val="277FB3" w:themeColor="background2" w:themeShade="80"/>
-        </w:rPr>
-      </w:pPr>
-      <w:r>
-        <w:rPr>
-          <w:rStyle w:val="aff5"/>
-          <w:i/>
-          <w:color w:val="277FB3" w:themeColor="background2" w:themeShade="80"/>
-        </w:rPr>
-        <w:t>這</w:t>
-      </w:r>
-      <w:r>
-        <w:rPr>
-          <w:rStyle w:val="aff5"/>
-          <w:rFonts w:hint="eastAsia"/>
-          <w:i/>
-          <w:color w:val="277FB3" w:themeColor="background2" w:themeShade="80"/>
-        </w:rPr>
-        <w:t>本書記載著一個勇者的故事，從前從前有一位勇者肩負者討伐巨龍的職責，</w:t>
-      </w:r>
-      <w:r>
-        <w:rPr>
-          <w:rStyle w:val="aff5"/>
-          <w:rFonts w:hint="eastAsia"/>
-          <w:i/>
-          <w:color w:val="277FB3" w:themeColor="background2" w:themeShade="80"/>
-        </w:rPr>
-        <w:t>他一路上遇見了許多知心的夥伴，但在討伐巨龍時，無法抵擋巨龍的強大，最終只有勇者一人逃了回來，他回來後沉淪在絕望的世界中，直到一位自稱賢者的人來到他的身前對他說</w:t>
-      </w:r>
-      <w:r>
-        <w:rPr>
-          <w:rStyle w:val="aff5"/>
-          <w:i/>
-          <w:color w:val="277FB3" w:themeColor="background2" w:themeShade="80"/>
-        </w:rPr>
-        <w:t>”</w:t>
-      </w:r>
-      <w:r>
-        <w:rPr>
-          <w:rStyle w:val="aff5"/>
-          <w:rFonts w:hint="eastAsia"/>
-          <w:i/>
-          <w:color w:val="277FB3" w:themeColor="background2" w:themeShade="80"/>
-        </w:rPr>
-        <w:t>我能夠讓你回到一個一切都還沒發生的世界，</w:t>
-      </w:r>
-      <w:r>
-        <w:rPr>
-          <w:rStyle w:val="aff5"/>
-          <w:rFonts w:hint="eastAsia"/>
-          <w:i/>
-          <w:color w:val="277FB3" w:themeColor="background2" w:themeShade="80"/>
-        </w:rPr>
-        <w:t>在那裏你會擁有無窮的力量，巨龍對你來說也不足為懼</w:t>
-      </w:r>
-      <w:r>
-        <w:rPr>
-          <w:rStyle w:val="aff5"/>
-          <w:i/>
-          <w:color w:val="277FB3" w:themeColor="background2" w:themeShade="80"/>
-        </w:rPr>
-        <w:t>”</w:t>
-      </w:r>
-      <w:r>
-        <w:rPr>
-          <w:rStyle w:val="aff5"/>
-          <w:rFonts w:hint="eastAsia"/>
-          <w:i/>
-          <w:color w:val="277FB3" w:themeColor="background2" w:themeShade="80"/>
-        </w:rPr>
-        <w:t>，勇者像是抓住最後一根稻草般迅速的同意了這個提議</w:t>
-      </w:r>
-      <w:r>
-        <w:rPr>
-          <w:rStyle w:val="aff5"/>
-          <w:i/>
-          <w:color w:val="277FB3" w:themeColor="background2" w:themeShade="80"/>
-        </w:rPr>
-        <w:t>”</w:t>
-      </w:r>
-      <w:r>
-        <w:rPr>
-          <w:rStyle w:val="aff5"/>
-          <w:rFonts w:hint="eastAsia"/>
-          <w:i/>
-          <w:color w:val="277FB3" w:themeColor="background2" w:themeShade="80"/>
-        </w:rPr>
-        <w:t>，在那個世界哩，勇者一瞬間輾死了巨龍，而後和夥伴們度過快樂平凡的日子，在童話書的最後一頁，帶著一抹微笑的賢者化身巨龍朝著遠方飛去。</w:t>
-      </w:r>
-      <w:r>
-        <w:rPr>
-          <w:rStyle w:val="aff5"/>
-          <w:rFonts w:hint="eastAsia"/>
-          <w:i/>
-          <w:color w:val="277FB3" w:themeColor="background2" w:themeShade="80"/>
-        </w:rPr>
-        <w:t xml:space="preserve"> </w:t>
-      </w:r>
-    </w:p>
-    <w:p>
-      <w:pPr>
-        <w:pStyle w:val="aff0"/>
-        <w:rPr>
-          <w:rStyle w:val="aff5"/>
-        </w:rPr>
-      </w:pPr>
-    </w:p>
-    <w:p>
-      <w:pPr>
-        <w:pStyle w:val="aff0"/>
-        <w:rPr>
-          <w:rStyle w:val="aff5"/>
-        </w:rPr>
-      </w:pPr>
-      <w:r>
-        <w:rPr>
-          <w:rStyle w:val="aff5"/>
-          <w:rFonts w:hint="eastAsia"/>
-        </w:rPr>
-        <w:t>殘破的羊皮紙</w:t>
-      </w:r>
-      <w:r>
-        <w:rPr>
-          <w:rStyle w:val="aff5"/>
-          <w:rFonts w:hint="eastAsia"/>
-        </w:rPr>
-        <w:t>:</w:t>
-      </w:r>
-    </w:p>
-    <w:p>
-      <w:pPr>
-        <w:pStyle w:val="aff0"/>
-        <w:ind w:left="480"/>
-        <w:rPr>
-          <w:rStyle w:val="aff5"/>
-          <w:i/>
-          <w:color w:val="277FB3" w:themeColor="background2" w:themeShade="80"/>
-        </w:rPr>
-      </w:pPr>
-      <w:r>
-        <w:rPr>
-          <w:rStyle w:val="aff5"/>
-          <w:i/>
-          <w:color w:val="277FB3" w:themeColor="background2" w:themeShade="80"/>
-        </w:rPr>
-        <w:t>羊皮紙上面畫著一些鬼畫符般的圖示</w:t>
-      </w:r>
-      <w:r>
-        <w:rPr>
-          <w:rStyle w:val="aff5"/>
-          <w:rFonts w:hint="eastAsia"/>
-          <w:i/>
-          <w:color w:val="277FB3" w:themeColor="background2" w:themeShade="80"/>
-        </w:rPr>
-        <w:t>，寫著</w:t>
-      </w:r>
-      <w:r>
-        <w:rPr>
-          <w:rStyle w:val="aff5"/>
-          <w:i/>
-          <w:color w:val="277FB3" w:themeColor="background2" w:themeShade="80"/>
-        </w:rPr>
-        <w:t>”</w:t>
-      </w:r>
-      <w:r>
-        <w:rPr>
-          <w:rStyle w:val="aff5"/>
-          <w:rFonts w:hint="eastAsia"/>
-          <w:i/>
-          <w:color w:val="277FB3" w:themeColor="background2" w:themeShade="80"/>
-        </w:rPr>
-        <w:t>以強大的軀殼化為基底，強力的渴望為養料，即可</w:t>
-      </w:r>
-      <w:r>
-        <w:rPr>
-          <w:rStyle w:val="aff5"/>
-          <w:rFonts w:hint="eastAsia"/>
-          <w:i/>
-          <w:color w:val="277FB3" w:themeColor="background2" w:themeShade="80"/>
-        </w:rPr>
-        <w:t>構</w:t>
-      </w:r>
-      <w:r>
-        <w:rPr>
-          <w:rStyle w:val="aff5"/>
-          <w:i/>
-          <w:color w:val="277FB3" w:themeColor="background2" w:themeShade="80"/>
-        </w:rPr>
-        <w:t>…</w:t>
-      </w:r>
-      <w:r>
-        <w:rPr>
-          <w:rStyle w:val="aff5"/>
-          <w:rFonts w:hint="eastAsia"/>
-          <w:i/>
-          <w:color w:val="277FB3" w:themeColor="background2" w:themeShade="80"/>
-        </w:rPr>
-        <w:t>基</w:t>
-      </w:r>
-      <w:r>
-        <w:rPr>
-          <w:rStyle w:val="aff5"/>
-          <w:i/>
-          <w:color w:val="277FB3" w:themeColor="background2" w:themeShade="80"/>
-        </w:rPr>
-        <w:t>…</w:t>
-      </w:r>
-      <w:r>
-        <w:rPr>
-          <w:rStyle w:val="aff5"/>
-          <w:rFonts w:hint="eastAsia"/>
-          <w:i/>
-          <w:color w:val="277FB3" w:themeColor="background2" w:themeShade="80"/>
-        </w:rPr>
-        <w:t>國</w:t>
-      </w:r>
-      <w:r>
-        <w:rPr>
-          <w:rStyle w:val="aff5"/>
-          <w:i/>
-          <w:color w:val="277FB3" w:themeColor="background2" w:themeShade="80"/>
-        </w:rPr>
-        <w:t>…</w:t>
-      </w:r>
-      <w:r>
-        <w:rPr>
-          <w:rStyle w:val="aff5"/>
-          <w:rFonts w:hint="eastAsia"/>
-          <w:i/>
-          <w:color w:val="277FB3" w:themeColor="background2" w:themeShade="80"/>
-        </w:rPr>
-        <w:t>能量</w:t>
-      </w:r>
-      <w:r>
-        <w:rPr>
-          <w:rStyle w:val="aff5"/>
-          <w:i/>
-          <w:color w:val="277FB3" w:themeColor="background2" w:themeShade="80"/>
-        </w:rPr>
-        <w:t>…</w:t>
-      </w:r>
-      <w:r>
-        <w:rPr>
-          <w:rStyle w:val="aff5"/>
-          <w:i/>
-          <w:color w:val="277FB3" w:themeColor="background2" w:themeShade="80"/>
-        </w:rPr>
-        <w:t>”</w:t>
-      </w:r>
-      <w:r>
-        <w:rPr>
-          <w:rStyle w:val="aff5"/>
-          <w:rFonts w:hint="eastAsia"/>
-          <w:i/>
-          <w:color w:val="277FB3" w:themeColor="background2" w:themeShade="80"/>
-        </w:rPr>
-        <w:t>後方的部分由於老化和破損只能勉強看清幾個字</w:t>
-      </w:r>
-    </w:p>
-    <w:p>
-      <w:pPr>
-        <w:pStyle w:val="afe"/>
-      </w:pPr>
-      <w:r>
-        <w:rPr>
-          <w:rStyle w:val="aff5"/>
-          <w:i/>
-          <w:color w:val="277FB3" w:themeColor="background2" w:themeShade="80"/>
-        </w:rPr>
-        <w:tab/>
-      </w:r>
-      <w:r>
-        <w:rPr>
-          <w:rStyle w:val="aff5"/>
-          <w:i/>
-          <w:color w:val="5A2781"/>
-        </w:rPr>
-        <w:t>神祕學</w:t>
-      </w:r>
-      <w:r>
-        <w:rPr>
-          <w:rFonts w:hint="eastAsia"/>
-        </w:rPr>
-        <w:t>:</w:t>
-      </w:r>
-    </w:p>
-    <w:p>
-      <w:pPr>
-        <w:pStyle w:val="aff0"/>
-        <w:rPr>
-          <w:rStyle w:val="aff5"/>
-          <w:i/>
-          <w:color w:val="277FB3" w:themeColor="background2" w:themeShade="80"/>
-        </w:rPr>
-      </w:pPr>
-      <w:r>
-        <w:rPr>
-          <w:rStyle w:val="aff5"/>
-          <w:i/>
-          <w:color w:val="5A2781"/>
-        </w:rPr>
-        <w:tab/>
-      </w:r>
-      <w:r>
-        <w:rPr>
-          <w:rStyle w:val="aff5"/>
-          <w:i/>
-          <w:color w:val="5A2781"/>
-        </w:rPr>
-        <w:tab/>
-      </w:r>
-      <w:r>
-        <w:rPr>
-          <w:rStyle w:val="aff5"/>
-          <w:i/>
-          <w:color w:val="277FB3" w:themeColor="background2" w:themeShade="80"/>
-        </w:rPr>
-        <w:t>你</w:t>
-      </w:r>
-      <w:r>
-        <w:rPr>
-          <w:rStyle w:val="aff5"/>
-          <w:rFonts w:hint="eastAsia"/>
-          <w:i/>
-          <w:color w:val="277FB3" w:themeColor="background2" w:themeShade="80"/>
-        </w:rPr>
-        <w:t>在腦海裡翻找你的神祕學知識</w:t>
-      </w:r>
-    </w:p>
-    <w:p>
-      <w:pPr>
-        <w:pStyle w:val="afe"/>
-        <w:rPr>
-          <w:rStyle w:val="aff5"/>
-          <w:i/>
-          <w:color w:val="5A2781"/>
-        </w:rPr>
-      </w:pPr>
-      <w:r>
-        <w:rPr>
-          <w:rStyle w:val="aff5"/>
-          <w:i/>
-          <w:color w:val="277FB3" w:themeColor="background2" w:themeShade="80"/>
-        </w:rPr>
-        <w:tab/>
-      </w:r>
-      <w:r>
-        <w:rPr>
-          <w:rStyle w:val="aff5"/>
-          <w:i/>
-          <w:color w:val="5A2781"/>
-        </w:rPr>
-        <w:t>失敗:</w:t>
-      </w:r>
-    </w:p>
-    <w:p>
-      <w:pPr>
-        <w:pStyle w:val="aff0"/>
-        <w:ind w:left="480"/>
-        <w:rPr>
-          <w:rStyle w:val="aff5"/>
-          <w:i/>
-          <w:color w:val="277FB3" w:themeColor="background2" w:themeShade="80"/>
-        </w:rPr>
-      </w:pPr>
-      <w:r>
-        <w:rPr>
-          <w:rStyle w:val="aff5"/>
-          <w:i/>
-          <w:color w:val="277FB3" w:themeColor="background2" w:themeShade="80"/>
-        </w:rPr>
-        <w:tab/>
-        <w:t>你並沒有在腦海裡找到與這張羊皮紙相關的資訊</w:t>
-      </w:r>
-    </w:p>
-    <w:p>
-      <w:pPr>
-        <w:pStyle w:val="afe"/>
-        <w:rPr>
-          <w:rStyle w:val="aff5"/>
-          <w:i/>
-          <w:color w:val="5A2781"/>
-        </w:rPr>
-      </w:pPr>
-      <w:r>
-        <w:rPr>
-          <w:rStyle w:val="aff5"/>
-          <w:i/>
-          <w:color w:val="277FB3" w:themeColor="background2" w:themeShade="80"/>
-        </w:rPr>
-        <w:tab/>
-      </w:r>
-      <w:r>
-        <w:rPr>
-          <w:rStyle w:val="aff5"/>
-          <w:i/>
-          <w:color w:val="5A2781"/>
-        </w:rPr>
-        <w:t>成功</w:t>
-      </w:r>
-      <w:r>
-        <w:rPr>
-          <w:rStyle w:val="aff5"/>
-          <w:rFonts w:hint="eastAsia"/>
-          <w:i/>
-          <w:color w:val="5A2781"/>
-        </w:rPr>
-        <w:t>:</w:t>
-      </w:r>
-    </w:p>
-    <w:p>
-      <w:pPr>
-        <w:pStyle w:val="aff0"/>
-        <w:rPr>
-          <w:rStyle w:val="aff5"/>
-          <w:i/>
-          <w:color w:val="277FB3" w:themeColor="background2" w:themeShade="80"/>
-        </w:rPr>
-      </w:pPr>
-      <w:r>
-        <w:rPr>
-          <w:rStyle w:val="aff5"/>
-          <w:i/>
-          <w:color w:val="5A2781"/>
-        </w:rPr>
-        <w:tab/>
-      </w:r>
-      <w:r>
-        <w:rPr>
-          <w:rStyle w:val="aff5"/>
-          <w:i/>
-          <w:color w:val="5A2781"/>
-        </w:rPr>
-        <w:tab/>
-      </w:r>
-      <w:r>
-        <w:rPr>
-          <w:rStyle w:val="aff5"/>
-          <w:i/>
-          <w:color w:val="277FB3" w:themeColor="background2" w:themeShade="80"/>
-        </w:rPr>
-        <w:t>你認為這張羊皮紙記載著某種古老的宗教儀式</w:t>
-      </w:r>
-    </w:p>
-    <w:p>
-      <w:pPr>
-        <w:pStyle w:val="2"/>
-      </w:pPr>
-      <w:r>
-        <w:rPr>
-          <w:rFonts w:hint="eastAsia"/>
-        </w:rPr>
         <w:t>德茲瑪麗</w:t>
       </w:r>
       <w:r>
@@ -9895,7 +9865,6 @@
         <w:rPr>
           <w:rFonts w:hint="eastAsia"/>
         </w:rPr>
-        <w:lastRenderedPageBreak/>
         <w:t>餐廳的老闆是貝狄威爾，</w:t>
       </w:r>
       <w:r>
@@ -10407,6 +10376,7 @@
         <w:rPr>
           <w:rFonts w:hint="eastAsia"/>
         </w:rPr>
+        <w:lastRenderedPageBreak/>
         <w:t>點餐:</w:t>
       </w:r>
     </w:p>
@@ -10572,7 +10542,6 @@
         <w:rPr>
           <w:rFonts w:hint="eastAsia"/>
         </w:rPr>
-        <w:lastRenderedPageBreak/>
         <w:t>老闆把餐點放到了桌上，說道:「</w:t>
       </w:r>
       <w:r>
@@ -10901,7 +10870,19 @@
         <w:rPr>
           <w:rFonts w:hint="eastAsia"/>
         </w:rPr>
-        <w:t>由石頭和木材建成，屋頂使用稻草編織而成。建築物的外牆粗糙的石塊和泥土夯實而成，看起來十分堅固，前方設有一個大門，用於進出旅店</w:t>
+        <w:t>由木材建成，屋頂使用稻草編織而成。建築物的外牆粗糙的</w:t>
+      </w:r>
+      <w:r>
+        <w:rPr>
+          <w:rFonts w:hint="eastAsia"/>
+        </w:rPr>
+        <w:t>由木板</w:t>
+      </w:r>
+      <w:r>
+        <w:rPr>
+          <w:rFonts w:hint="eastAsia"/>
+        </w:rPr>
+        <w:t>和泥土夯實而成，看起來十分堅固，前方設有一個大門，用於進出旅店</w:t>
       </w:r>
       <w:r>
         <w:rPr>
@@ -10938,6 +10919,7 @@
         <w:pStyle w:val="aff0"/>
       </w:pPr>
       <w:r>
+        <w:lastRenderedPageBreak/>
         <w:tab/>
       </w:r>
       <w:r>
@@ -11032,7 +11014,19 @@
         <w:rPr>
           <w:rFonts w:hint="eastAsia"/>
         </w:rPr>
-        <w:t>住宿一天20銀幣，一天以宏光、烈光時</w:t>
+        <w:t>住宿一天20銀幣</w:t>
+      </w:r>
+      <w:r>
+        <w:rPr>
+          <w:rFonts w:hint="eastAsia"/>
+        </w:rPr>
+        <w:t>，不提供食物</w:t>
+      </w:r>
+      <w:r>
+        <w:rPr>
+          <w:rFonts w:hint="eastAsia"/>
+        </w:rPr>
+        <w:t>，一天以宏光、烈光時</w:t>
       </w:r>
       <w:r>
         <w:rPr>
@@ -11362,6 +11356,7 @@
         <w:rPr>
           <w:rFonts w:hint="eastAsia"/>
         </w:rPr>
+        <w:lastRenderedPageBreak/>
         <w:t>映入你眼簾的是一個30歲左右，金髮碧眼的帥哥的，和一個留著山羊</w:t>
       </w:r>
       <w:r>
@@ -11516,9 +11511,6 @@
       <w:pPr>
         <w:pStyle w:val="aff0"/>
         <w:ind w:left="1920"/>
-        <w:rPr>
-          <w:rFonts w:hint="eastAsia"/>
-        </w:rPr>
       </w:pPr>
       <w:r>
         <w:t>“</w:t>
@@ -11572,14 +11564,7 @@
         <w:rPr>
           <w:rFonts w:hint="eastAsia"/>
         </w:rPr>
-        <w:t>這個遺跡，回去付了命，拿到了你的薪水，但這個遺址中的痕跡只能證明是五、六世紀時遺留下的，你對此受到了極大的打擊，當時的</w:t>
-      </w:r>
-      <w:r>
-        <w:rPr>
-          <w:rFonts w:hint="eastAsia"/>
-        </w:rPr>
-        <w:lastRenderedPageBreak/>
-        <w:t>情景不斷的出現在腦內，讓你睡不好覺，你被大家認為是個只會幻想的落壑</w:t>
+        <w:t>這個遺跡，回去付了命，拿到了你的薪水，但這個遺址中的痕跡只能證明是五、六世紀時遺留下的，你對此受到了極大的打擊，當時的情景不斷的出現在腦內，讓你睡不好覺，你被大家認為是個只會幻想的落壑</w:t>
       </w:r>
       <w:r>
         <w:rPr>
@@ -11609,9 +11594,6 @@
       <w:pPr>
         <w:pStyle w:val="aff0"/>
         <w:ind w:left="1920"/>
-        <w:rPr>
-          <w:rFonts w:hint="eastAsia"/>
-        </w:rPr>
       </w:pPr>
       <w:r>
         <w:t>“</w:t>
@@ -11650,13 +11632,7 @@
         <w:rPr>
           <w:rFonts w:hint="eastAsia"/>
         </w:rPr>
-        <w:t>我送妳出去</w:t>
-      </w:r>
-      <w:r>
-        <w:rPr>
-          <w:rFonts w:hint="eastAsia"/>
-        </w:rPr>
-        <w:t>追</w:t>
+        <w:t>我送妳出去追</w:t>
       </w:r>
       <w:r>
         <w:rPr>
@@ -11668,25 +11644,7 @@
         <w:rPr>
           <w:rFonts w:hint="eastAsia"/>
         </w:rPr>
-        <w:t>者</w:t>
-      </w:r>
-      <w:r>
-        <w:rPr>
-          <w:rFonts w:hint="eastAsia"/>
-        </w:rPr>
-        <w:t>，</w:t>
-      </w:r>
-      <w:r>
-        <w:rPr>
-          <w:rFonts w:hint="eastAsia"/>
-        </w:rPr>
-        <w:t>這個給你，</w:t>
-      </w:r>
-      <w:r>
-        <w:rPr>
-          <w:rFonts w:hint="eastAsia"/>
-        </w:rPr>
-        <w:t>不要再回來了</w:t>
+        <w:t>者，這個給你，不要再回來了</w:t>
       </w:r>
       <w:r>
         <w:t>”</w:t>
@@ -11695,31 +11653,7 @@
         <w:rPr>
           <w:rFonts w:hint="eastAsia"/>
         </w:rPr>
-        <w:t>他甩了一個東西到你手上</w:t>
-      </w:r>
-      <w:r>
-        <w:rPr>
-          <w:rFonts w:hint="eastAsia"/>
-        </w:rPr>
-        <w:t>，你眼前一黑，再次睜開時，已經回到你昏過去時的遺跡中，</w:t>
-      </w:r>
-      <w:r>
-        <w:rPr>
-          <w:rFonts w:hint="eastAsia"/>
-        </w:rPr>
-        <w:t>你手中抓著一個圓桌騎士團的徽章，看起來有些老舊甚至有著一些劃痕，</w:t>
-      </w:r>
-      <w:r>
-        <w:rPr>
-          <w:rFonts w:hint="eastAsia"/>
-        </w:rPr>
-        <w:t>你探索了這個遺跡，回去付了命，拿到了你的薪水，</w:t>
-      </w:r>
-      <w:r>
-        <w:rPr>
-          <w:rFonts w:hint="eastAsia"/>
-        </w:rPr>
-        <w:t>你手上抓著的徽章成為了亞瑟王傳奇的有力證明，雖然仍有許多人懷疑你是個騙子，但你已然成為世界上的亞瑟王傳奇的傳奇學者</w:t>
+        <w:t>他甩了一個東西到你手上，你眼前一黑，再次睜開時，已經回到你昏過去時的遺跡中，你手中抓著一個圓桌騎士團的徽章，看起來有些老舊甚至有著一些劃痕，你探索了這個遺跡，回去付了命，拿到了你的薪水，你手上抓著的徽章成為了亞瑟王傳奇的有力證明，雖然仍有許多人懷疑你是個騙子，但你已然成為世界上的亞瑟王傳奇的傳奇學者</w:t>
       </w:r>
     </w:p>
     <w:p>
@@ -11926,6 +11860,7 @@
           <w:i/>
           <w:color w:val="277FB3" w:themeColor="background2" w:themeShade="80"/>
         </w:rPr>
+        <w:lastRenderedPageBreak/>
         <w:t>你</w:t>
       </w:r>
       <w:r>
@@ -12223,17 +12158,7 @@
           <w:i/>
           <w:color w:val="277FB3" w:themeColor="background2" w:themeShade="80"/>
         </w:rPr>
-        <w:t>或許你現在落壑了，但你仍是大不列顛那偉大的亞瑟王的未來，曾經的我們或許達不到完美的結局，但現在的我們仍然有機會為自己劃下理想的句點，不要在讓梅林利用你心</w:t>
-      </w:r>
-      <w:r>
-        <w:rPr>
-          <w:rStyle w:val="aff"/>
-          <w:rFonts w:hint="eastAsia"/>
-          <w:i/>
-          <w:color w:val="277FB3" w:themeColor="background2" w:themeShade="80"/>
-        </w:rPr>
-        <w:lastRenderedPageBreak/>
-        <w:t>中的軟弱了，我們著些早該死去的人就該乖乖地進入歷史的垃圾堆裡、繼續掙扎只不過是延續著我們曾經的醜惡</w:t>
+        <w:t>或許你現在落壑了，但你仍是大不列顛那偉大的亞瑟王的未來，曾經的我們或許達不到完美的結局，但現在的我們仍然有機會為自己劃下理想的句點，不要在讓梅林利用你心中的軟弱了，我們著些早該死去的人就該乖乖地進入歷史的垃圾堆裡、繼續掙扎只不過是延續著我們曾經的醜惡</w:t>
       </w:r>
       <w:r>
         <w:rPr>
@@ -12387,7 +12312,6 @@
         <w:ind w:left="960"/>
         <w:rPr>
           <w:rStyle w:val="aff"/>
-          <w:rFonts w:hint="eastAsia"/>
           <w:i/>
           <w:color w:val="277FB3" w:themeColor="background2" w:themeShade="80"/>
         </w:rPr>
@@ -12427,8 +12351,6 @@
         </w:rPr>
         <w:t>，現在的我已經沒有能力解決這個日漸膨脹的世界的</w:t>
       </w:r>
-      <w:bookmarkStart w:id="0" w:name="_GoBack"/>
-      <w:bookmarkEnd w:id="0"/>
     </w:p>
     <w:p>
       <w:pPr>
@@ -15333,6 +15255,7 @@
   <w:style w:type="character" w:default="1" w:styleId="a1">
     <w:name w:val="Default Paragraph Font"/>
     <w:uiPriority w:val="1"/>
+    <w:semiHidden/>
     <w:unhideWhenUsed/>
   </w:style>
   <w:style w:type="table" w:default="1" w:styleId="a2">
@@ -16268,7 +16191,7 @@
 </file>
 
 <file path=customXml/itemProps1.xml><?xml version="1.0" encoding="utf-8"?>
-<ds:datastoreItem xmlns:ds="http://schemas.openxmlformats.org/officeDocument/2006/customXml" ds:itemID="{166A619B-359F-4DB0-8BF9-3044C5F09099}">
+<ds:datastoreItem xmlns:ds="http://schemas.openxmlformats.org/officeDocument/2006/customXml" ds:itemID="{D3E333AA-3F11-46F5-B2FA-93F944E1DD62}">
   <ds:schemaRefs>
     <ds:schemaRef ds:uri="http://schemas.openxmlformats.org/officeDocument/2006/bibliography"/>
   </ds:schemaRefs>

</xml_diff>